<commit_message>
added initial ugly support for parsing comments updated setup description renamed feature 'classifierDeclarations' to 'classifiers' removed Jendrik's old annotations
</commit_message>
<xml_diff>
--- a/org.reuseware.emftextedit.language.java/documentation/EMFText Development Setup.docx
+++ b/org.reuseware.emftextedit.language.java/documentation/EMFText Development Setup.docx
@@ -13,7 +13,15 @@
         <w:t>Installation</w:t>
       </w:r>
       <w:r>
-        <w:t xml:space="preserve">/ Konfiguration von Eclipse und </w:t>
+        <w:t xml:space="preserve">/ Konfiguration von </w:t>
+      </w:r>
+      <w:proofErr w:type="spellStart"/>
+      <w:r>
+        <w:t>Eclipse</w:t>
+      </w:r>
+      <w:proofErr w:type="spellEnd"/>
+      <w:r>
+        <w:t xml:space="preserve"> und </w:t>
       </w:r>
       <w:proofErr w:type="spellStart"/>
       <w:r>
@@ -41,8 +49,13 @@
           <w:numId w:val="2"/>
         </w:numPr>
       </w:pPr>
-      <w:r>
-        <w:t>Eclipse Ganymede downloaden</w:t>
+      <w:proofErr w:type="spellStart"/>
+      <w:r>
+        <w:t>Eclipse</w:t>
+      </w:r>
+      <w:proofErr w:type="spellEnd"/>
+      <w:r>
+        <w:t xml:space="preserve"> Ganymede downloaden</w:t>
       </w:r>
     </w:p>
     <w:p>
@@ -82,6 +95,24 @@
         </w:numPr>
       </w:pPr>
       <w:r>
+        <w:t xml:space="preserve">In eclipse.ini max. Speicher auf </w:t>
+      </w:r>
+      <w:r>
+        <w:t>-Xmx1024m</w:t>
+      </w:r>
+      <w:r>
+        <w:t xml:space="preserve"> ändern</w:t>
+      </w:r>
+    </w:p>
+    <w:p>
+      <w:pPr>
+        <w:pStyle w:val="Listenabsatz"/>
+        <w:numPr>
+          <w:ilvl w:val="0"/>
+          <w:numId w:val="2"/>
+        </w:numPr>
+      </w:pPr>
+      <w:r>
         <w:t xml:space="preserve">Folgende </w:t>
       </w:r>
       <w:proofErr w:type="spellStart"/>
@@ -90,7 +121,15 @@
       </w:r>
       <w:proofErr w:type="spellEnd"/>
       <w:r>
-        <w:t xml:space="preserve"> in beiden Eclipse Instanzen installieren:</w:t>
+        <w:t xml:space="preserve"> in beiden </w:t>
+      </w:r>
+      <w:proofErr w:type="spellStart"/>
+      <w:r>
+        <w:t>Eclipse</w:t>
+      </w:r>
+      <w:proofErr w:type="spellEnd"/>
+      <w:r>
+        <w:t xml:space="preserve"> Instanzen installieren:</w:t>
       </w:r>
     </w:p>
     <w:p>
@@ -102,7 +141,15 @@
         </w:numPr>
       </w:pPr>
       <w:r>
-        <w:t xml:space="preserve">EMF Runtime </w:t>
+        <w:t xml:space="preserve">EMF </w:t>
+      </w:r>
+      <w:proofErr w:type="spellStart"/>
+      <w:r>
+        <w:t>Runtime</w:t>
+      </w:r>
+      <w:proofErr w:type="spellEnd"/>
+      <w:r>
+        <w:t xml:space="preserve"> </w:t>
       </w:r>
       <w:proofErr w:type="spellStart"/>
       <w:r>
@@ -132,6 +179,23 @@
       <w:r>
         <w:t xml:space="preserve"> Integration</w:t>
       </w:r>
+    </w:p>
+    <w:p>
+      <w:pPr>
+        <w:pStyle w:val="Listenabsatz"/>
+        <w:numPr>
+          <w:ilvl w:val="1"/>
+          <w:numId w:val="2"/>
+        </w:numPr>
+      </w:pPr>
+      <w:r>
+        <w:t xml:space="preserve">EMF </w:t>
+      </w:r>
+      <w:proofErr w:type="spellStart"/>
+      <w:r>
+        <w:t>Compare</w:t>
+      </w:r>
+      <w:proofErr w:type="spellEnd"/>
     </w:p>
     <w:p>
       <w:pPr>
@@ -197,7 +261,7 @@
         <w:rPr>
           <w:lang w:val="en-US"/>
         </w:rPr>
-        <w:t xml:space="preserve">) </w:t>
+        <w:t>)</w:t>
       </w:r>
     </w:p>
     <w:p>
@@ -440,7 +504,15 @@
       </w:r>
       <w:proofErr w:type="spellEnd"/>
       <w:r>
-        <w:t xml:space="preserve"> Fragments, Ins Verzeichnis der zweiten Eclipse Instanz exportieren</w:t>
+        <w:t xml:space="preserve"> Fragments, Ins Verzeichnis der zweiten </w:t>
+      </w:r>
+      <w:proofErr w:type="spellStart"/>
+      <w:r>
+        <w:t>Eclipse</w:t>
+      </w:r>
+      <w:proofErr w:type="spellEnd"/>
+      <w:r>
+        <w:t xml:space="preserve"> Instanz exportieren</w:t>
       </w:r>
     </w:p>
     <w:p>

</xml_diff>